<commit_message>
modifications to plots & .rmd (left to change footnotes)
</commit_message>
<xml_diff>
--- a/Santiago Social Protests - supplemental material 20210211.docx
+++ b/Santiago Social Protests - supplemental material 20210211.docx
@@ -8486,144 +8486,144 @@
         <w:t xml:space="preserve">Note: Each model included a fixed effect for years. </w:t>
       </w:r>
       <w:bookmarkStart w:id="162" w:name="_Hlk20445195"/>
-      <w:r>
-        <w:rPr>
-          <w:rFonts w:ascii="Times New Roman" w:hAnsi="Times New Roman" w:cs="Times New Roman"/>
-          <w:iCs/>
-          <w:sz w:val="20"/>
-          <w:szCs w:val="20"/>
-        </w:rPr>
-        <w:t xml:space="preserve">Models also included the following time-varying covariates: </w:t>
-      </w:r>
-      <w:bookmarkEnd w:id="162"/>
-      <w:r>
-        <w:rPr>
-          <w:rFonts w:ascii="Times New Roman" w:hAnsi="Times New Roman" w:cs="Times New Roman"/>
-          <w:iCs/>
-          <w:sz w:val="20"/>
-          <w:szCs w:val="20"/>
-        </w:rPr>
-        <w:t xml:space="preserve">a) Circulatory </w:t>
-      </w:r>
-      <w:r>
-        <w:rPr>
-          <w:rFonts w:ascii="Times New Roman" w:hAnsi="Times New Roman" w:cs="Times New Roman"/>
-          <w:iCs/>
-          <w:sz w:val="20"/>
-          <w:szCs w:val="20"/>
-        </w:rPr>
-        <w:t>Consultations</w:t>
-      </w:r>
-      <w:r>
-        <w:rPr>
-          <w:rFonts w:ascii="Times New Roman" w:hAnsi="Times New Roman" w:cs="Times New Roman"/>
-          <w:iCs/>
-          <w:sz w:val="20"/>
-          <w:szCs w:val="20"/>
-        </w:rPr>
-        <w:t xml:space="preserve">, b) Circulatory </w:t>
-      </w:r>
-      <w:r>
-        <w:rPr>
-          <w:rFonts w:ascii="Times New Roman" w:hAnsi="Times New Roman" w:cs="Times New Roman"/>
-          <w:iCs/>
-          <w:sz w:val="20"/>
-          <w:szCs w:val="20"/>
-        </w:rPr>
-        <w:t>Hospitalizations</w:t>
-      </w:r>
-      <w:r>
-        <w:rPr>
-          <w:rFonts w:ascii="Times New Roman" w:hAnsi="Times New Roman" w:cs="Times New Roman"/>
-          <w:iCs/>
-          <w:sz w:val="20"/>
-          <w:szCs w:val="20"/>
-        </w:rPr>
-        <w:t xml:space="preserve">, </w:t>
-      </w:r>
-      <w:r>
-        <w:rPr>
-          <w:rFonts w:ascii="Times New Roman" w:hAnsi="Times New Roman" w:cs="Times New Roman"/>
-          <w:iCs/>
-          <w:sz w:val="20"/>
-          <w:szCs w:val="20"/>
-        </w:rPr>
-        <w:t>c</w:t>
-      </w:r>
-      <w:r>
-        <w:rPr>
-          <w:rFonts w:ascii="Times New Roman" w:hAnsi="Times New Roman" w:cs="Times New Roman"/>
-          <w:iCs/>
-          <w:sz w:val="20"/>
-          <w:szCs w:val="20"/>
-        </w:rPr>
-        <w:t>) Seasonal effects were included using a sine and cosine term to represent the months</w:t>
-      </w:r>
-      <w:r>
-        <w:rPr>
-          <w:rFonts w:ascii="Times New Roman" w:hAnsi="Times New Roman" w:cs="Times New Roman"/>
-          <w:iCs/>
-          <w:sz w:val="20"/>
-          <w:szCs w:val="20"/>
-        </w:rPr>
-        <w:t>;</w:t>
-      </w:r>
-      <w:r>
-        <w:rPr>
-          <w:rFonts w:ascii="Times New Roman" w:hAnsi="Times New Roman" w:cs="Times New Roman"/>
-          <w:iCs/>
-          <w:sz w:val="20"/>
-          <w:szCs w:val="20"/>
-        </w:rPr>
-        <w:t xml:space="preserve"> </w:t>
-      </w:r>
-      <w:r>
-        <w:rPr>
-          <w:rFonts w:ascii="Times New Roman" w:hAnsi="Times New Roman" w:cs="Times New Roman"/>
-          <w:iCs/>
-          <w:sz w:val="20"/>
-          <w:szCs w:val="20"/>
-        </w:rPr>
-        <w:t>d</w:t>
-      </w:r>
-      <w:r>
-        <w:rPr>
-          <w:rFonts w:ascii="Times New Roman" w:hAnsi="Times New Roman" w:cs="Times New Roman"/>
-          <w:iCs/>
-          <w:sz w:val="20"/>
-          <w:szCs w:val="20"/>
-        </w:rPr>
-        <w:t xml:space="preserve">) Circulatory Hospitalizations per </w:t>
-      </w:r>
-      <w:r>
-        <w:rPr>
-          <w:rFonts w:ascii="Times New Roman" w:hAnsi="Times New Roman" w:cs="Times New Roman"/>
-          <w:iCs/>
-          <w:sz w:val="20"/>
-          <w:szCs w:val="20"/>
-        </w:rPr>
-        <w:t xml:space="preserve">1000 </w:t>
-      </w:r>
-      <w:proofErr w:type="gramStart"/>
-      <w:r>
-        <w:rPr>
-          <w:rFonts w:ascii="Times New Roman" w:hAnsi="Times New Roman" w:cs="Times New Roman"/>
-          <w:iCs/>
-          <w:sz w:val="20"/>
-          <w:szCs w:val="20"/>
-        </w:rPr>
-        <w:t>Consultations;</w:t>
-      </w:r>
-      <w:r>
-        <w:rPr>
-          <w:rFonts w:ascii="Times New Roman" w:hAnsi="Times New Roman" w:cs="Times New Roman"/>
-          <w:iCs/>
-          <w:sz w:val="20"/>
-          <w:szCs w:val="20"/>
-        </w:rPr>
-        <w:t>.</w:t>
-      </w:r>
-      <w:proofErr w:type="gramEnd"/>
+      <w:del w:id="163" w:author="Andrés González Santa Cruz" w:date="2021-02-11T15:30:00Z">
+        <w:r>
+          <w:rPr>
+            <w:rFonts w:ascii="Times New Roman" w:hAnsi="Times New Roman" w:cs="Times New Roman"/>
+            <w:iCs/>
+            <w:sz w:val="20"/>
+            <w:szCs w:val="20"/>
+          </w:rPr>
+          <w:delText xml:space="preserve">Models also included the following time-varying covariates: </w:delText>
+        </w:r>
+        <w:bookmarkEnd w:id="162"/>
+        <w:r>
+          <w:rPr>
+            <w:rFonts w:ascii="Times New Roman" w:hAnsi="Times New Roman" w:cs="Times New Roman"/>
+            <w:iCs/>
+            <w:sz w:val="20"/>
+            <w:szCs w:val="20"/>
+          </w:rPr>
+          <w:delText xml:space="preserve">a) Circulatory </w:delText>
+        </w:r>
+        <w:r>
+          <w:rPr>
+            <w:rFonts w:ascii="Times New Roman" w:hAnsi="Times New Roman" w:cs="Times New Roman"/>
+            <w:iCs/>
+            <w:sz w:val="20"/>
+            <w:szCs w:val="20"/>
+          </w:rPr>
+          <w:delText>Consultations</w:delText>
+        </w:r>
+        <w:r>
+          <w:rPr>
+            <w:rFonts w:ascii="Times New Roman" w:hAnsi="Times New Roman" w:cs="Times New Roman"/>
+            <w:iCs/>
+            <w:sz w:val="20"/>
+            <w:szCs w:val="20"/>
+          </w:rPr>
+          <w:delText xml:space="preserve">, b) Circulatory </w:delText>
+        </w:r>
+        <w:r>
+          <w:rPr>
+            <w:rFonts w:ascii="Times New Roman" w:hAnsi="Times New Roman" w:cs="Times New Roman"/>
+            <w:iCs/>
+            <w:sz w:val="20"/>
+            <w:szCs w:val="20"/>
+          </w:rPr>
+          <w:delText>Hospitalizations</w:delText>
+        </w:r>
+        <w:r>
+          <w:rPr>
+            <w:rFonts w:ascii="Times New Roman" w:hAnsi="Times New Roman" w:cs="Times New Roman"/>
+            <w:iCs/>
+            <w:sz w:val="20"/>
+            <w:szCs w:val="20"/>
+          </w:rPr>
+          <w:delText xml:space="preserve">, </w:delText>
+        </w:r>
+        <w:r>
+          <w:rPr>
+            <w:rFonts w:ascii="Times New Roman" w:hAnsi="Times New Roman" w:cs="Times New Roman"/>
+            <w:iCs/>
+            <w:sz w:val="20"/>
+            <w:szCs w:val="20"/>
+          </w:rPr>
+          <w:delText>c</w:delText>
+        </w:r>
+        <w:r>
+          <w:rPr>
+            <w:rFonts w:ascii="Times New Roman" w:hAnsi="Times New Roman" w:cs="Times New Roman"/>
+            <w:iCs/>
+            <w:sz w:val="20"/>
+            <w:szCs w:val="20"/>
+          </w:rPr>
+          <w:delText>) Seasonal effects were included using a sine and cosine term to represent the months</w:delText>
+        </w:r>
+        <w:r>
+          <w:rPr>
+            <w:rFonts w:ascii="Times New Roman" w:hAnsi="Times New Roman" w:cs="Times New Roman"/>
+            <w:iCs/>
+            <w:sz w:val="20"/>
+            <w:szCs w:val="20"/>
+          </w:rPr>
+          <w:delText>;</w:delText>
+        </w:r>
+        <w:r>
+          <w:rPr>
+            <w:rFonts w:ascii="Times New Roman" w:hAnsi="Times New Roman" w:cs="Times New Roman"/>
+            <w:iCs/>
+            <w:sz w:val="20"/>
+            <w:szCs w:val="20"/>
+          </w:rPr>
+          <w:delText xml:space="preserve"> </w:delText>
+        </w:r>
+        <w:r>
+          <w:rPr>
+            <w:rFonts w:ascii="Times New Roman" w:hAnsi="Times New Roman" w:cs="Times New Roman"/>
+            <w:iCs/>
+            <w:sz w:val="20"/>
+            <w:szCs w:val="20"/>
+          </w:rPr>
+          <w:delText>d</w:delText>
+        </w:r>
+        <w:r>
+          <w:rPr>
+            <w:rFonts w:ascii="Times New Roman" w:hAnsi="Times New Roman" w:cs="Times New Roman"/>
+            <w:iCs/>
+            <w:sz w:val="20"/>
+            <w:szCs w:val="20"/>
+          </w:rPr>
+          <w:delText xml:space="preserve">) Circulatory Hospitalizations per </w:delText>
+        </w:r>
+        <w:r>
+          <w:rPr>
+            <w:rFonts w:ascii="Times New Roman" w:hAnsi="Times New Roman" w:cs="Times New Roman"/>
+            <w:iCs/>
+            <w:sz w:val="20"/>
+            <w:szCs w:val="20"/>
+          </w:rPr>
+          <w:delText xml:space="preserve">1000 </w:delText>
+        </w:r>
+        <w:r>
+          <w:rPr>
+            <w:rFonts w:ascii="Times New Roman" w:hAnsi="Times New Roman" w:cs="Times New Roman"/>
+            <w:iCs/>
+            <w:sz w:val="20"/>
+            <w:szCs w:val="20"/>
+          </w:rPr>
+          <w:delText>Consultations;</w:delText>
+        </w:r>
+        <w:r>
+          <w:rPr>
+            <w:rFonts w:ascii="Times New Roman" w:hAnsi="Times New Roman" w:cs="Times New Roman"/>
+            <w:iCs/>
+            <w:sz w:val="20"/>
+            <w:szCs w:val="20"/>
+          </w:rPr>
+          <w:delText>.</w:delText>
+        </w:r>
+      </w:del>
     </w:p>
     <w:p>
       <w:pPr>
@@ -8671,7 +8671,48 @@
           <w:rFonts w:ascii="Times New Roman" w:hAnsi="Times New Roman" w:cs="Times New Roman"/>
           <w:sz w:val="24"/>
         </w:rPr>
-        <w:t>Trauma Hospitalizations did not show statistically significant differences even though it showed the same trend of increment posterior to social protests. For Respiratory Hospitalizations, we found no statistical differences. Notably</w:t>
+        <w:t xml:space="preserve">Trauma Hospitalizations </w:t>
+      </w:r>
+      <w:del w:id="164" w:author="Andrés González Santa Cruz" w:date="2021-02-11T15:29:00Z">
+        <w:r>
+          <w:rPr>
+            <w:rFonts w:ascii="Times New Roman" w:hAnsi="Times New Roman" w:cs="Times New Roman"/>
+            <w:sz w:val="24"/>
+          </w:rPr>
+          <w:delText xml:space="preserve">did not </w:delText>
+        </w:r>
+      </w:del>
+      <w:r>
+        <w:rPr>
+          <w:rFonts w:ascii="Times New Roman" w:hAnsi="Times New Roman" w:cs="Times New Roman"/>
+          <w:sz w:val="24"/>
+        </w:rPr>
+        <w:t xml:space="preserve">show statistically significant differences </w:t>
+      </w:r>
+      <w:del w:id="165" w:author="Andrés González Santa Cruz" w:date="2021-02-11T15:29:00Z">
+        <w:r>
+          <w:rPr>
+            <w:rFonts w:ascii="Times New Roman" w:hAnsi="Times New Roman" w:cs="Times New Roman"/>
+            <w:sz w:val="24"/>
+          </w:rPr>
+          <w:delText xml:space="preserve">even though it showed </w:delText>
+        </w:r>
+      </w:del>
+      <w:ins w:id="166" w:author="Andrés González Santa Cruz" w:date="2021-02-11T15:29:00Z">
+        <w:r>
+          <w:rPr>
+            <w:rFonts w:ascii="Times New Roman" w:hAnsi="Times New Roman" w:cs="Times New Roman"/>
+            <w:sz w:val="24"/>
+          </w:rPr>
+          <w:t xml:space="preserve">as well as </w:t>
+        </w:r>
+      </w:ins>
+      <w:r>
+        <w:rPr>
+          <w:rFonts w:ascii="Times New Roman" w:hAnsi="Times New Roman" w:cs="Times New Roman"/>
+          <w:sz w:val="24"/>
+        </w:rPr>
+        <w:t>the same trend of increment posterior to social protests. For Respiratory Hospitalizations, we found no statistical differences. Notably</w:t>
       </w:r>
       <w:r>
         <w:rPr>
@@ -8692,7 +8733,7 @@
           <w:rFonts w:ascii="Times New Roman" w:hAnsi="Times New Roman" w:cs="Times New Roman"/>
           <w:sz w:val="24"/>
         </w:rPr>
-        <w:t xml:space="preserve">respiratory consultations </w:t>
+        <w:t xml:space="preserve">respiratory </w:t>
       </w:r>
       <w:r>
         <w:rPr>
@@ -8700,7 +8741,7 @@
           <w:sz w:val="24"/>
         </w:rPr>
         <w:lastRenderedPageBreak/>
-        <w:t xml:space="preserve">and social protests, which were associated with a significant decrease in the number of respiratory consultations; </w:t>
+        <w:t xml:space="preserve">consultations and social protests, which were associated with a significant decrease in the number of respiratory consultations; </w:t>
       </w:r>
       <w:r>
         <w:rPr>

</xml_diff>